<commit_message>
next: finish funkc. spec + use-case
</commit_message>
<xml_diff>
--- a/Guidance/Kovetelmeny_leiras.DOCX
+++ b/Guidance/Kovetelmeny_leiras.DOCX
@@ -250,6 +250,9 @@
       <w:r>
         <w:t>Minden játékos a játék elején véletlenszerűen kap egy csapatvezető kártyát, ami rendelkezik egy kaszttal és egyedi képességgel.</w:t>
       </w:r>
+      <w:r>
+        <w:t xml:space="preserve"> Ez a játék végéig erősíti a játékost.</w:t>
+      </w:r>
     </w:p>
     <w:p>
       <w:pPr>
@@ -267,6 +270,14 @@
     <w:p>
       <w:r>
         <w:t>TODO: lent folytatni</w:t>
+      </w:r>
+    </w:p>
+    <w:p>
+      <w:r>
+        <w:t>ff12 gambit system</w:t>
+      </w:r>
+      <w:r>
+        <w:t xml:space="preserve"> – potential ai heuristic</w:t>
       </w:r>
     </w:p>
     <w:p>
@@ -353,6 +364,7 @@
     </w:p>
     <w:p>
       <w:r>
+        <w:lastRenderedPageBreak/>
         <w:t>VÁLASZTANDÓ</w:t>
       </w:r>
     </w:p>
@@ -365,7 +377,6 @@
         </w:numPr>
       </w:pPr>
       <w:r>
-        <w:lastRenderedPageBreak/>
         <w:t>ai játékosok – heurisztika alapján képesek minden játékos által végrehajtható akciót megtenni. Ugyanúgy csak a letett és saját kezüket láthatják</w:t>
       </w:r>
     </w:p>
@@ -376,9 +387,6 @@
           <w:ilvl w:val="0"/>
           <w:numId w:val="1"/>
         </w:numPr>
-        <w:rPr>
-          <w:lang w:val="en-GB"/>
-        </w:rPr>
       </w:pPr>
       <w:r>
         <w:t>multiplayer (local/non-local) – Useful links megnézése után eldöntendő, melyik megoldás tűnik praktikusnak</w:t>
@@ -1346,7 +1354,6 @@
   <w:style w:type="character" w:default="1" w:styleId="DefaultParagraphFont">
     <w:name w:val="Default Paragraph Font"/>
     <w:uiPriority w:val="1"/>
-    <w:semiHidden/>
     <w:unhideWhenUsed/>
   </w:style>
   <w:style w:type="table" w:default="1" w:styleId="TableNormal">

</xml_diff>